<commit_message>
Edited First Turn-In to include version of Visual Studio
</commit_message>
<xml_diff>
--- a/Documentation/First Turn In.docx
+++ b/Documentation/First Turn In.docx
@@ -62,396 +62,402 @@
       <w:r>
         <w:t>Cameron Lowry</w:t>
       </w:r>
+    </w:p>
+    <w:p>
+      <w:pPr>
+        <w:pStyle w:val="ListParagraph"/>
+        <w:numPr>
+          <w:ilvl w:val="1"/>
+          <w:numId w:val="5"/>
+        </w:numPr>
+        <w:spacing w:after="0" w:line="240" w:lineRule="auto"/>
+      </w:pPr>
+      <w:r>
+        <w:t xml:space="preserve">Dr. </w:t>
+      </w:r>
+      <w:proofErr w:type="spellStart"/>
+      <w:r>
+        <w:t>Fredenberger</w:t>
+      </w:r>
+      <w:proofErr w:type="spellEnd"/>
+    </w:p>
+    <w:p>
+      <w:pPr>
+        <w:pStyle w:val="Heading1"/>
+        <w:spacing w:before="0" w:line="240" w:lineRule="auto"/>
+      </w:pPr>
+      <w:r>
+        <w:t>Expert users:</w:t>
+      </w:r>
+    </w:p>
+    <w:p>
+      <w:pPr>
+        <w:pStyle w:val="ListParagraph"/>
+        <w:numPr>
+          <w:ilvl w:val="0"/>
+          <w:numId w:val="4"/>
+        </w:numPr>
+        <w:spacing w:after="0" w:line="240" w:lineRule="auto"/>
+      </w:pPr>
+      <w:r>
+        <w:t>Cameron Lowry</w:t>
+      </w:r>
+    </w:p>
+    <w:p>
+      <w:pPr>
+        <w:pStyle w:val="Heading1"/>
+        <w:spacing w:before="0" w:line="240" w:lineRule="auto"/>
+      </w:pPr>
+      <w:r>
+        <w:t>Reports</w:t>
+      </w:r>
+      <w:r>
+        <w:t>/Output</w:t>
+      </w:r>
+      <w:r>
+        <w:t>:</w:t>
+      </w:r>
+    </w:p>
+    <w:p>
+      <w:pPr>
+        <w:pStyle w:val="ListParagraph"/>
+        <w:numPr>
+          <w:ilvl w:val="0"/>
+          <w:numId w:val="4"/>
+        </w:numPr>
+        <w:spacing w:after="0"/>
+      </w:pPr>
+      <w:r>
+        <w:t>Custom queries for attributes and tags</w:t>
+      </w:r>
+      <w:r>
+        <w:t xml:space="preserve"> results in report including:</w:t>
+      </w:r>
+    </w:p>
+    <w:p>
+      <w:pPr>
+        <w:pStyle w:val="ListParagraph"/>
+        <w:numPr>
+          <w:ilvl w:val="1"/>
+          <w:numId w:val="4"/>
+        </w:numPr>
+        <w:spacing w:after="0"/>
+      </w:pPr>
+      <w:r>
+        <w:t>Number of pictures that meet user specifications</w:t>
+      </w:r>
+    </w:p>
+    <w:p>
+      <w:pPr>
+        <w:pStyle w:val="ListParagraph"/>
+        <w:numPr>
+          <w:ilvl w:val="1"/>
+          <w:numId w:val="4"/>
+        </w:numPr>
+        <w:spacing w:after="0"/>
+      </w:pPr>
+      <w:r>
+        <w:t>Shortcuts and/or thumbnails of appropriate images</w:t>
+      </w:r>
+    </w:p>
+    <w:p>
+      <w:pPr>
+        <w:pStyle w:val="Heading1"/>
+        <w:spacing w:before="0" w:line="240" w:lineRule="auto"/>
+      </w:pPr>
+      <w:r>
+        <w:t>Data:</w:t>
+      </w:r>
+    </w:p>
+    <w:p>
+      <w:pPr>
+        <w:pStyle w:val="ListParagraph"/>
+        <w:numPr>
+          <w:ilvl w:val="0"/>
+          <w:numId w:val="2"/>
+        </w:numPr>
+        <w:spacing w:after="0" w:line="240" w:lineRule="auto"/>
+      </w:pPr>
+      <w:r>
+        <w:t>Path to picture file</w:t>
+      </w:r>
+    </w:p>
+    <w:p>
+      <w:pPr>
+        <w:pStyle w:val="ListParagraph"/>
+        <w:numPr>
+          <w:ilvl w:val="0"/>
+          <w:numId w:val="2"/>
+        </w:numPr>
+        <w:spacing w:after="0" w:line="240" w:lineRule="auto"/>
+      </w:pPr>
+      <w:r>
+        <w:t>Size</w:t>
+      </w:r>
+    </w:p>
+    <w:p>
+      <w:pPr>
+        <w:pStyle w:val="ListParagraph"/>
+        <w:numPr>
+          <w:ilvl w:val="0"/>
+          <w:numId w:val="2"/>
+        </w:numPr>
+        <w:spacing w:after="0" w:line="240" w:lineRule="auto"/>
+      </w:pPr>
+      <w:r>
+        <w:t>Name</w:t>
+      </w:r>
+    </w:p>
+    <w:p>
+      <w:pPr>
+        <w:pStyle w:val="ListParagraph"/>
+        <w:numPr>
+          <w:ilvl w:val="0"/>
+          <w:numId w:val="2"/>
+        </w:numPr>
+        <w:spacing w:after="0" w:line="240" w:lineRule="auto"/>
+      </w:pPr>
+      <w:r>
+        <w:t>Resolution</w:t>
+      </w:r>
+    </w:p>
+    <w:p>
+      <w:pPr>
+        <w:pStyle w:val="ListParagraph"/>
+        <w:numPr>
+          <w:ilvl w:val="0"/>
+          <w:numId w:val="2"/>
+        </w:numPr>
+        <w:spacing w:after="0" w:line="240" w:lineRule="auto"/>
+      </w:pPr>
+      <w:r>
+        <w:t>Orientation</w:t>
+      </w:r>
+    </w:p>
+    <w:p>
+      <w:pPr>
+        <w:pStyle w:val="ListParagraph"/>
+        <w:numPr>
+          <w:ilvl w:val="0"/>
+          <w:numId w:val="2"/>
+        </w:numPr>
+        <w:spacing w:after="0" w:line="240" w:lineRule="auto"/>
+      </w:pPr>
+      <w:r>
+        <w:t>Manufacturer</w:t>
+      </w:r>
+    </w:p>
+    <w:p>
+      <w:pPr>
+        <w:pStyle w:val="ListParagraph"/>
+        <w:numPr>
+          <w:ilvl w:val="0"/>
+          <w:numId w:val="2"/>
+        </w:numPr>
+        <w:spacing w:after="0" w:line="240" w:lineRule="auto"/>
+      </w:pPr>
+      <w:r>
+        <w:t>Model</w:t>
+      </w:r>
+    </w:p>
+    <w:p>
+      <w:pPr>
+        <w:pStyle w:val="ListParagraph"/>
+        <w:numPr>
+          <w:ilvl w:val="0"/>
+          <w:numId w:val="2"/>
+        </w:numPr>
+        <w:spacing w:after="0" w:line="240" w:lineRule="auto"/>
+      </w:pPr>
+      <w:r>
+        <w:t>Focal Length</w:t>
+      </w:r>
+    </w:p>
+    <w:p>
+      <w:pPr>
+        <w:pStyle w:val="ListParagraph"/>
+        <w:numPr>
+          <w:ilvl w:val="0"/>
+          <w:numId w:val="2"/>
+        </w:numPr>
+        <w:spacing w:after="0" w:line="240" w:lineRule="auto"/>
+      </w:pPr>
+      <w:r>
+        <w:t>Exposure Time</w:t>
+      </w:r>
+    </w:p>
+    <w:p>
+      <w:pPr>
+        <w:pStyle w:val="ListParagraph"/>
+        <w:numPr>
+          <w:ilvl w:val="0"/>
+          <w:numId w:val="2"/>
+        </w:numPr>
+        <w:spacing w:after="0" w:line="240" w:lineRule="auto"/>
+      </w:pPr>
+      <w:r>
+        <w:t>Aperture</w:t>
+      </w:r>
+    </w:p>
+    <w:p>
+      <w:pPr>
+        <w:pStyle w:val="ListParagraph"/>
+        <w:numPr>
+          <w:ilvl w:val="0"/>
+          <w:numId w:val="2"/>
+        </w:numPr>
+        <w:spacing w:after="0" w:line="240" w:lineRule="auto"/>
+      </w:pPr>
+      <w:r>
+        <w:t>ISO</w:t>
+      </w:r>
+    </w:p>
+    <w:p>
+      <w:pPr>
+        <w:pStyle w:val="ListParagraph"/>
+        <w:numPr>
+          <w:ilvl w:val="0"/>
+          <w:numId w:val="2"/>
+        </w:numPr>
+        <w:spacing w:after="0" w:line="240" w:lineRule="auto"/>
+      </w:pPr>
+      <w:r>
+        <w:t>Date</w:t>
+      </w:r>
+    </w:p>
+    <w:p>
+      <w:pPr>
+        <w:pStyle w:val="ListParagraph"/>
+        <w:numPr>
+          <w:ilvl w:val="0"/>
+          <w:numId w:val="2"/>
+        </w:numPr>
+        <w:spacing w:after="0" w:line="240" w:lineRule="auto"/>
+      </w:pPr>
+      <w:r>
+        <w:t>File type</w:t>
+      </w:r>
+    </w:p>
+    <w:p>
+      <w:pPr>
+        <w:pStyle w:val="ListParagraph"/>
+        <w:numPr>
+          <w:ilvl w:val="0"/>
+          <w:numId w:val="2"/>
+        </w:numPr>
+        <w:spacing w:after="0" w:line="240" w:lineRule="auto"/>
+      </w:pPr>
+      <w:r>
+        <w:t>User inputted tags</w:t>
+      </w:r>
+    </w:p>
+    <w:p>
+      <w:pPr>
+        <w:pStyle w:val="ListParagraph"/>
+        <w:numPr>
+          <w:ilvl w:val="0"/>
+          <w:numId w:val="2"/>
+        </w:numPr>
+        <w:spacing w:after="0" w:line="240" w:lineRule="auto"/>
+      </w:pPr>
+      <w:r>
+        <w:t>Color values</w:t>
+      </w:r>
+    </w:p>
+    <w:p>
+      <w:pPr>
+        <w:pStyle w:val="Heading1"/>
+        <w:spacing w:before="0" w:line="240" w:lineRule="auto"/>
+      </w:pPr>
+      <w:r>
+        <w:t>Project scope:</w:t>
+      </w:r>
+    </w:p>
+    <w:p>
+      <w:pPr>
+        <w:pStyle w:val="ListParagraph"/>
+        <w:numPr>
+          <w:ilvl w:val="0"/>
+          <w:numId w:val="3"/>
+        </w:numPr>
+        <w:spacing w:after="0" w:line="240" w:lineRule="auto"/>
+      </w:pPr>
+      <w:r>
+        <w:t>Desktop application</w:t>
+      </w:r>
+    </w:p>
+    <w:p>
+      <w:pPr>
+        <w:pStyle w:val="Heading1"/>
+        <w:spacing w:before="0" w:line="240" w:lineRule="auto"/>
+      </w:pPr>
+      <w:r>
+        <w:t>Hardware:</w:t>
+      </w:r>
+    </w:p>
+    <w:p>
+      <w:pPr>
+        <w:pStyle w:val="ListParagraph"/>
+        <w:numPr>
+          <w:ilvl w:val="0"/>
+          <w:numId w:val="3"/>
+        </w:numPr>
+        <w:spacing w:after="0" w:line="240" w:lineRule="auto"/>
+      </w:pPr>
+      <w:r>
+        <w:t>Home PC</w:t>
+      </w:r>
+    </w:p>
+    <w:p>
+      <w:pPr>
+        <w:pStyle w:val="Heading1"/>
+        <w:spacing w:before="0" w:line="240" w:lineRule="auto"/>
+      </w:pPr>
+      <w:r>
+        <w:t>Operating System:</w:t>
+      </w:r>
+    </w:p>
+    <w:p>
+      <w:pPr>
+        <w:pStyle w:val="ListParagraph"/>
+        <w:numPr>
+          <w:ilvl w:val="0"/>
+          <w:numId w:val="3"/>
+        </w:numPr>
+        <w:spacing w:after="0" w:line="240" w:lineRule="auto"/>
+      </w:pPr>
+      <w:r>
+        <w:t>Windows</w:t>
+      </w:r>
+    </w:p>
+    <w:p>
+      <w:pPr>
+        <w:pStyle w:val="Heading1"/>
+        <w:spacing w:before="0" w:line="240" w:lineRule="auto"/>
+      </w:pPr>
+      <w:r>
+        <w:t>Development Environment:</w:t>
+      </w:r>
+    </w:p>
+    <w:p>
+      <w:pPr>
+        <w:pStyle w:val="ListParagraph"/>
+        <w:numPr>
+          <w:ilvl w:val="0"/>
+          <w:numId w:val="3"/>
+        </w:numPr>
+        <w:spacing w:after="0" w:line="240" w:lineRule="auto"/>
+      </w:pPr>
+      <w:r>
+        <w:t>Visual Studio</w:t>
+      </w:r>
+      <w:r>
+        <w:t xml:space="preserve"> Community 2013</w:t>
+      </w:r>
       <w:bookmarkStart w:id="0" w:name="_GoBack"/>
       <w:bookmarkEnd w:id="0"/>
-    </w:p>
-    <w:p>
-      <w:pPr>
-        <w:pStyle w:val="ListParagraph"/>
-        <w:numPr>
-          <w:ilvl w:val="1"/>
-          <w:numId w:val="5"/>
-        </w:numPr>
-        <w:spacing w:after="0" w:line="240" w:lineRule="auto"/>
-      </w:pPr>
-      <w:r>
-        <w:t xml:space="preserve">Dr. </w:t>
-      </w:r>
-      <w:proofErr w:type="spellStart"/>
-      <w:r>
-        <w:t>Fredenberger</w:t>
-      </w:r>
-      <w:proofErr w:type="spellEnd"/>
-    </w:p>
-    <w:p>
-      <w:pPr>
-        <w:pStyle w:val="Heading1"/>
-        <w:spacing w:before="0" w:line="240" w:lineRule="auto"/>
-      </w:pPr>
-      <w:r>
-        <w:t>Expert users:</w:t>
-      </w:r>
-    </w:p>
-    <w:p>
-      <w:pPr>
-        <w:pStyle w:val="ListParagraph"/>
-        <w:numPr>
-          <w:ilvl w:val="0"/>
-          <w:numId w:val="4"/>
-        </w:numPr>
-        <w:spacing w:after="0" w:line="240" w:lineRule="auto"/>
-      </w:pPr>
-      <w:r>
-        <w:t>Cameron Lowry</w:t>
-      </w:r>
-    </w:p>
-    <w:p>
-      <w:pPr>
-        <w:pStyle w:val="Heading1"/>
-        <w:spacing w:before="0" w:line="240" w:lineRule="auto"/>
-      </w:pPr>
-      <w:r>
-        <w:t>Reports</w:t>
-      </w:r>
-      <w:r>
-        <w:t>/Output</w:t>
-      </w:r>
-      <w:r>
-        <w:t>:</w:t>
-      </w:r>
-    </w:p>
-    <w:p>
-      <w:pPr>
-        <w:pStyle w:val="ListParagraph"/>
-        <w:numPr>
-          <w:ilvl w:val="0"/>
-          <w:numId w:val="4"/>
-        </w:numPr>
-        <w:spacing w:after="0"/>
-      </w:pPr>
-      <w:r>
-        <w:t>Custom queries for attributes and tags</w:t>
-      </w:r>
-      <w:r>
-        <w:t xml:space="preserve"> results in report including:</w:t>
-      </w:r>
-    </w:p>
-    <w:p>
-      <w:pPr>
-        <w:pStyle w:val="ListParagraph"/>
-        <w:numPr>
-          <w:ilvl w:val="1"/>
-          <w:numId w:val="4"/>
-        </w:numPr>
-        <w:spacing w:after="0"/>
-      </w:pPr>
-      <w:r>
-        <w:t>Number of pictures that meet user specifications</w:t>
-      </w:r>
-    </w:p>
-    <w:p>
-      <w:pPr>
-        <w:pStyle w:val="ListParagraph"/>
-        <w:numPr>
-          <w:ilvl w:val="1"/>
-          <w:numId w:val="4"/>
-        </w:numPr>
-        <w:spacing w:after="0"/>
-      </w:pPr>
-      <w:r>
-        <w:t>Shortcuts and/or thumbnails of appropriate images</w:t>
-      </w:r>
-    </w:p>
-    <w:p>
-      <w:pPr>
-        <w:pStyle w:val="Heading1"/>
-        <w:spacing w:before="0" w:line="240" w:lineRule="auto"/>
-      </w:pPr>
-      <w:r>
-        <w:t>Data:</w:t>
-      </w:r>
-    </w:p>
-    <w:p>
-      <w:pPr>
-        <w:pStyle w:val="ListParagraph"/>
-        <w:numPr>
-          <w:ilvl w:val="0"/>
-          <w:numId w:val="2"/>
-        </w:numPr>
-        <w:spacing w:after="0" w:line="240" w:lineRule="auto"/>
-      </w:pPr>
-      <w:r>
-        <w:t>Path to picture file</w:t>
-      </w:r>
-    </w:p>
-    <w:p>
-      <w:pPr>
-        <w:pStyle w:val="ListParagraph"/>
-        <w:numPr>
-          <w:ilvl w:val="0"/>
-          <w:numId w:val="2"/>
-        </w:numPr>
-        <w:spacing w:after="0" w:line="240" w:lineRule="auto"/>
-      </w:pPr>
-      <w:r>
-        <w:t>Size</w:t>
-      </w:r>
-    </w:p>
-    <w:p>
-      <w:pPr>
-        <w:pStyle w:val="ListParagraph"/>
-        <w:numPr>
-          <w:ilvl w:val="0"/>
-          <w:numId w:val="2"/>
-        </w:numPr>
-        <w:spacing w:after="0" w:line="240" w:lineRule="auto"/>
-      </w:pPr>
-      <w:r>
-        <w:t>Name</w:t>
-      </w:r>
-    </w:p>
-    <w:p>
-      <w:pPr>
-        <w:pStyle w:val="ListParagraph"/>
-        <w:numPr>
-          <w:ilvl w:val="0"/>
-          <w:numId w:val="2"/>
-        </w:numPr>
-        <w:spacing w:after="0" w:line="240" w:lineRule="auto"/>
-      </w:pPr>
-      <w:r>
-        <w:t>Resolution</w:t>
-      </w:r>
-    </w:p>
-    <w:p>
-      <w:pPr>
-        <w:pStyle w:val="ListParagraph"/>
-        <w:numPr>
-          <w:ilvl w:val="0"/>
-          <w:numId w:val="2"/>
-        </w:numPr>
-        <w:spacing w:after="0" w:line="240" w:lineRule="auto"/>
-      </w:pPr>
-      <w:r>
-        <w:t>Orientation</w:t>
-      </w:r>
-    </w:p>
-    <w:p>
-      <w:pPr>
-        <w:pStyle w:val="ListParagraph"/>
-        <w:numPr>
-          <w:ilvl w:val="0"/>
-          <w:numId w:val="2"/>
-        </w:numPr>
-        <w:spacing w:after="0" w:line="240" w:lineRule="auto"/>
-      </w:pPr>
-      <w:r>
-        <w:t>Manufacturer</w:t>
-      </w:r>
-    </w:p>
-    <w:p>
-      <w:pPr>
-        <w:pStyle w:val="ListParagraph"/>
-        <w:numPr>
-          <w:ilvl w:val="0"/>
-          <w:numId w:val="2"/>
-        </w:numPr>
-        <w:spacing w:after="0" w:line="240" w:lineRule="auto"/>
-      </w:pPr>
-      <w:r>
-        <w:t>Model</w:t>
-      </w:r>
-    </w:p>
-    <w:p>
-      <w:pPr>
-        <w:pStyle w:val="ListParagraph"/>
-        <w:numPr>
-          <w:ilvl w:val="0"/>
-          <w:numId w:val="2"/>
-        </w:numPr>
-        <w:spacing w:after="0" w:line="240" w:lineRule="auto"/>
-      </w:pPr>
-      <w:r>
-        <w:t>Focal Length</w:t>
-      </w:r>
-    </w:p>
-    <w:p>
-      <w:pPr>
-        <w:pStyle w:val="ListParagraph"/>
-        <w:numPr>
-          <w:ilvl w:val="0"/>
-          <w:numId w:val="2"/>
-        </w:numPr>
-        <w:spacing w:after="0" w:line="240" w:lineRule="auto"/>
-      </w:pPr>
-      <w:r>
-        <w:t>Exposure Time</w:t>
-      </w:r>
-    </w:p>
-    <w:p>
-      <w:pPr>
-        <w:pStyle w:val="ListParagraph"/>
-        <w:numPr>
-          <w:ilvl w:val="0"/>
-          <w:numId w:val="2"/>
-        </w:numPr>
-        <w:spacing w:after="0" w:line="240" w:lineRule="auto"/>
-      </w:pPr>
-      <w:r>
-        <w:t>Aperture</w:t>
-      </w:r>
-    </w:p>
-    <w:p>
-      <w:pPr>
-        <w:pStyle w:val="ListParagraph"/>
-        <w:numPr>
-          <w:ilvl w:val="0"/>
-          <w:numId w:val="2"/>
-        </w:numPr>
-        <w:spacing w:after="0" w:line="240" w:lineRule="auto"/>
-      </w:pPr>
-      <w:r>
-        <w:t>ISO</w:t>
-      </w:r>
-    </w:p>
-    <w:p>
-      <w:pPr>
-        <w:pStyle w:val="ListParagraph"/>
-        <w:numPr>
-          <w:ilvl w:val="0"/>
-          <w:numId w:val="2"/>
-        </w:numPr>
-        <w:spacing w:after="0" w:line="240" w:lineRule="auto"/>
-      </w:pPr>
-      <w:r>
-        <w:t>Date</w:t>
-      </w:r>
-    </w:p>
-    <w:p>
-      <w:pPr>
-        <w:pStyle w:val="ListParagraph"/>
-        <w:numPr>
-          <w:ilvl w:val="0"/>
-          <w:numId w:val="2"/>
-        </w:numPr>
-        <w:spacing w:after="0" w:line="240" w:lineRule="auto"/>
-      </w:pPr>
-      <w:r>
-        <w:t>File type</w:t>
-      </w:r>
-    </w:p>
-    <w:p>
-      <w:pPr>
-        <w:pStyle w:val="ListParagraph"/>
-        <w:numPr>
-          <w:ilvl w:val="0"/>
-          <w:numId w:val="2"/>
-        </w:numPr>
-        <w:spacing w:after="0" w:line="240" w:lineRule="auto"/>
-      </w:pPr>
-      <w:r>
-        <w:t>User inputted tags</w:t>
-      </w:r>
-    </w:p>
-    <w:p>
-      <w:pPr>
-        <w:pStyle w:val="ListParagraph"/>
-        <w:numPr>
-          <w:ilvl w:val="0"/>
-          <w:numId w:val="2"/>
-        </w:numPr>
-        <w:spacing w:after="0" w:line="240" w:lineRule="auto"/>
-      </w:pPr>
-      <w:r>
-        <w:t>Color values</w:t>
-      </w:r>
-    </w:p>
-    <w:p>
-      <w:pPr>
-        <w:pStyle w:val="Heading1"/>
-        <w:spacing w:before="0" w:line="240" w:lineRule="auto"/>
-      </w:pPr>
-      <w:r>
-        <w:t>Project scope:</w:t>
-      </w:r>
-    </w:p>
-    <w:p>
-      <w:pPr>
-        <w:pStyle w:val="ListParagraph"/>
-        <w:numPr>
-          <w:ilvl w:val="0"/>
-          <w:numId w:val="3"/>
-        </w:numPr>
-        <w:spacing w:after="0" w:line="240" w:lineRule="auto"/>
-      </w:pPr>
-      <w:r>
-        <w:t>Desktop application</w:t>
-      </w:r>
-    </w:p>
-    <w:p>
-      <w:pPr>
-        <w:pStyle w:val="Heading1"/>
-        <w:spacing w:before="0" w:line="240" w:lineRule="auto"/>
-      </w:pPr>
-      <w:r>
-        <w:t>Hardware:</w:t>
-      </w:r>
-    </w:p>
-    <w:p>
-      <w:pPr>
-        <w:pStyle w:val="ListParagraph"/>
-        <w:numPr>
-          <w:ilvl w:val="0"/>
-          <w:numId w:val="3"/>
-        </w:numPr>
-        <w:spacing w:after="0" w:line="240" w:lineRule="auto"/>
-      </w:pPr>
-      <w:r>
-        <w:t>Home PC</w:t>
-      </w:r>
-    </w:p>
-    <w:p>
-      <w:pPr>
-        <w:pStyle w:val="Heading1"/>
-        <w:spacing w:before="0" w:line="240" w:lineRule="auto"/>
-      </w:pPr>
-      <w:r>
-        <w:t>Operating System:</w:t>
-      </w:r>
-    </w:p>
-    <w:p>
-      <w:pPr>
-        <w:pStyle w:val="ListParagraph"/>
-        <w:numPr>
-          <w:ilvl w:val="0"/>
-          <w:numId w:val="3"/>
-        </w:numPr>
-        <w:spacing w:after="0" w:line="240" w:lineRule="auto"/>
-      </w:pPr>
-      <w:r>
-        <w:t>Windows</w:t>
-      </w:r>
-    </w:p>
-    <w:p>
-      <w:pPr>
-        <w:pStyle w:val="Heading1"/>
-        <w:spacing w:before="0" w:line="240" w:lineRule="auto"/>
-      </w:pPr>
-      <w:r>
-        <w:t>Development Environment:</w:t>
-      </w:r>
-    </w:p>
-    <w:p>
-      <w:pPr>
-        <w:pStyle w:val="ListParagraph"/>
-        <w:numPr>
-          <w:ilvl w:val="0"/>
-          <w:numId w:val="3"/>
-        </w:numPr>
-        <w:spacing w:after="0" w:line="240" w:lineRule="auto"/>
-      </w:pPr>
-      <w:r>
-        <w:t>Visual Studio (C#)</w:t>
+      <w:r>
+        <w:t xml:space="preserve"> (C#)</w:t>
       </w:r>
     </w:p>
     <w:p>

</xml_diff>